<commit_message>
Ultimos cambios de organización y testing
</commit_message>
<xml_diff>
--- a/Desing Thinking.docx
+++ b/Desing Thinking.docx
@@ -88,6 +88,8 @@
         <w:textAlignment w:val="baseline"/>
         <w:rPr>
           <w:rFonts w:ascii="Century Gothic" w:eastAsia="Times New Roman" w:hAnsi="Century Gothic" w:cs="Segoe UI"/>
+          <w:b/>
+          <w:bCs/>
           <w:sz w:val="18"/>
           <w:szCs w:val="18"/>
           <w:lang w:val="es-419"/>
@@ -96,6 +98,8 @@
       <w:r>
         <w:rPr>
           <w:rFonts w:ascii="Century Gothic" w:eastAsia="Times New Roman" w:hAnsi="Century Gothic" w:cs="Times New Roman"/>
+          <w:b/>
+          <w:bCs/>
           <w:sz w:val="28"/>
           <w:szCs w:val="28"/>
           <w:u w:val="single"/>
@@ -170,8 +174,6 @@
           <w:rFonts w:ascii="Century Gothic" w:hAnsi="Century Gothic"/>
           <w:b/>
           <w:bCs/>
-          <w:sz w:val="28"/>
-          <w:szCs w:val="28"/>
           <w:lang w:val="es-ES"/>
         </w:rPr>
       </w:pPr>
@@ -183,26 +185,12 @@
           <w:bCs/>
           <w:lang w:val="es-ES"/>
         </w:rPr>
-        <w:t>In</w:t>
-      </w:r>
-      <w:r>
-        <w:rPr>
-          <w:rStyle w:val="normaltextrun"/>
-          <w:rFonts w:ascii="Century Gothic" w:hAnsi="Century Gothic"/>
-          <w:b/>
-          <w:bCs/>
-          <w:sz w:val="28"/>
-          <w:szCs w:val="28"/>
-          <w:lang w:val="es-ES"/>
-        </w:rPr>
-        <w:t>vestigación Tipos de algoritmos de recomendación</w:t>
+        <w:t>Investigación Tipos de algoritmos de recomendación</w:t>
       </w:r>
       <w:r>
         <w:rPr>
           <w:rStyle w:val="eop"/>
           <w:rFonts w:ascii="Century Gothic" w:hAnsi="Century Gothic"/>
-          <w:sz w:val="28"/>
-          <w:szCs w:val="28"/>
           <w:lang w:val="es-GT"/>
         </w:rPr>
         <w:t> </w:t>
@@ -367,7 +355,6 @@
           <w:szCs w:val="22"/>
         </w:rPr>
       </w:pPr>
-      <w:proofErr w:type="spellStart"/>
       <w:r>
         <w:rPr>
           <w:rStyle w:val="normaltextrun"/>
@@ -376,18 +363,7 @@
           <w:szCs w:val="22"/>
           <w:lang w:val="es-ES"/>
         </w:rPr>
-        <w:t>Referral</w:t>
-      </w:r>
-      <w:proofErr w:type="spellEnd"/>
-      <w:r>
-        <w:rPr>
-          <w:rStyle w:val="normaltextrun"/>
-          <w:rFonts w:ascii="Century Gothic" w:hAnsi="Century Gothic"/>
-          <w:sz w:val="22"/>
-          <w:szCs w:val="22"/>
-          <w:lang w:val="es-ES"/>
-        </w:rPr>
-        <w:t> Web</w:t>
+        <w:t>Referral Web</w:t>
       </w:r>
       <w:r>
         <w:rPr>
@@ -450,7 +426,6 @@
           <w:szCs w:val="22"/>
         </w:rPr>
       </w:pPr>
-      <w:proofErr w:type="spellStart"/>
       <w:r>
         <w:rPr>
           <w:rStyle w:val="normaltextrun"/>
@@ -461,7 +436,6 @@
         </w:rPr>
         <w:t>Sitesser</w:t>
       </w:r>
-      <w:proofErr w:type="spellEnd"/>
       <w:r>
         <w:rPr>
           <w:rStyle w:val="eop"/>
@@ -523,7 +497,6 @@
           <w:szCs w:val="22"/>
         </w:rPr>
       </w:pPr>
-      <w:proofErr w:type="spellStart"/>
       <w:r>
         <w:rPr>
           <w:rStyle w:val="normaltextrun"/>
@@ -534,7 +507,6 @@
         </w:rPr>
         <w:t>FootPrints</w:t>
       </w:r>
-      <w:proofErr w:type="spellEnd"/>
       <w:r>
         <w:rPr>
           <w:rStyle w:val="eop"/>
@@ -1723,29 +1695,7 @@
           <w:szCs w:val="22"/>
           <w:lang w:val="es-ES"/>
         </w:rPr>
-        <w:t>(</w:t>
-      </w:r>
-      <w:proofErr w:type="spellStart"/>
-      <w:r>
-        <w:rPr>
-          <w:rStyle w:val="normaltextrun"/>
-          <w:rFonts w:ascii="Century Gothic" w:hAnsi="Century Gothic"/>
-          <w:sz w:val="22"/>
-          <w:szCs w:val="22"/>
-          <w:lang w:val="es-ES"/>
-        </w:rPr>
-        <w:t>Cía</w:t>
-      </w:r>
-      <w:proofErr w:type="spellEnd"/>
-      <w:r>
-        <w:rPr>
-          <w:rStyle w:val="normaltextrun"/>
-          <w:rFonts w:ascii="Century Gothic" w:hAnsi="Century Gothic"/>
-          <w:sz w:val="22"/>
-          <w:szCs w:val="22"/>
-          <w:lang w:val="es-ES"/>
-        </w:rPr>
-        <w:t> J, 2015 y Cedillo M, 2019)</w:t>
+        <w:t>(Cía J, 2015 y Cedillo M, 2019)</w:t>
       </w:r>
       <w:r>
         <w:rPr>
@@ -1776,58 +1726,21 @@
           <w:rFonts w:ascii="Century Gothic" w:hAnsi="Century Gothic"/>
           <w:b/>
           <w:bCs/>
-          <w:sz w:val="28"/>
-          <w:szCs w:val="28"/>
-          <w:lang w:val="es-419"/>
-        </w:rPr>
-      </w:pPr>
-      <w:proofErr w:type="spellStart"/>
+          <w:sz w:val="24"/>
+          <w:szCs w:val="24"/>
+          <w:lang w:val="es-419"/>
+        </w:rPr>
+      </w:pPr>
       <w:r>
         <w:rPr>
           <w:rFonts w:ascii="Century Gothic" w:hAnsi="Century Gothic"/>
           <w:b/>
           <w:bCs/>
-          <w:sz w:val="28"/>
-          <w:szCs w:val="28"/>
-          <w:lang w:val="es-419"/>
-        </w:rPr>
-        <w:t>Desing</w:t>
-      </w:r>
-      <w:proofErr w:type="spellEnd"/>
-      <w:r>
-        <w:rPr>
-          <w:rFonts w:ascii="Century Gothic" w:hAnsi="Century Gothic"/>
-          <w:b/>
-          <w:bCs/>
-          <w:sz w:val="28"/>
-          <w:szCs w:val="28"/>
-          <w:lang w:val="es-419"/>
-        </w:rPr>
-        <w:t xml:space="preserve"> </w:t>
-      </w:r>
-      <w:proofErr w:type="spellStart"/>
-      <w:r>
-        <w:rPr>
-          <w:rFonts w:ascii="Century Gothic" w:hAnsi="Century Gothic"/>
-          <w:b/>
-          <w:bCs/>
-          <w:sz w:val="28"/>
-          <w:szCs w:val="28"/>
-          <w:lang w:val="es-419"/>
-        </w:rPr>
-        <w:t>Thinking</w:t>
-      </w:r>
-      <w:proofErr w:type="spellEnd"/>
-      <w:r>
-        <w:rPr>
-          <w:rFonts w:ascii="Century Gothic" w:hAnsi="Century Gothic"/>
-          <w:b/>
-          <w:bCs/>
-          <w:sz w:val="28"/>
-          <w:szCs w:val="28"/>
-          <w:lang w:val="es-419"/>
-        </w:rPr>
-        <w:t xml:space="preserve"> </w:t>
+          <w:sz w:val="24"/>
+          <w:szCs w:val="24"/>
+          <w:lang w:val="es-419"/>
+        </w:rPr>
+        <w:t xml:space="preserve">Desing Thinking </w:t>
       </w:r>
     </w:p>
     <w:p>
@@ -2155,36 +2068,36 @@
           <w:szCs w:val="20"/>
           <w:lang w:val="es-419"/>
         </w:rPr>
+        <w:t xml:space="preserve">Entrevista a </w:t>
+      </w:r>
+      <w:r>
+        <w:rPr>
+          <w:rFonts w:ascii="Century Gothic" w:hAnsi="Century Gothic"/>
+          <w:sz w:val="20"/>
+          <w:szCs w:val="20"/>
+          <w:lang w:val="es-419"/>
+        </w:rPr>
+        <w:t>Edwin Oswaldo Corado Matta</w:t>
+      </w:r>
+    </w:p>
+    <w:p>
+      <w:pPr>
+        <w:jc w:val="both"/>
+        <w:rPr>
+          <w:rFonts w:ascii="Century Gothic" w:hAnsi="Century Gothic"/>
+          <w:sz w:val="20"/>
+          <w:szCs w:val="20"/>
+          <w:lang w:val="es-419"/>
+        </w:rPr>
+      </w:pPr>
+      <w:r>
+        <w:rPr>
+          <w:rFonts w:ascii="Century Gothic" w:hAnsi="Century Gothic"/>
+          <w:sz w:val="20"/>
+          <w:szCs w:val="20"/>
+          <w:lang w:val="es-419"/>
+        </w:rPr>
         <w:lastRenderedPageBreak/>
-        <w:t xml:space="preserve">Entrevista a </w:t>
-      </w:r>
-      <w:r>
-        <w:rPr>
-          <w:rFonts w:ascii="Century Gothic" w:hAnsi="Century Gothic"/>
-          <w:sz w:val="20"/>
-          <w:szCs w:val="20"/>
-          <w:lang w:val="es-419"/>
-        </w:rPr>
-        <w:t>Edwin Oswaldo Corado Matta</w:t>
-      </w:r>
-    </w:p>
-    <w:p>
-      <w:pPr>
-        <w:jc w:val="both"/>
-        <w:rPr>
-          <w:rFonts w:ascii="Century Gothic" w:hAnsi="Century Gothic"/>
-          <w:sz w:val="20"/>
-          <w:szCs w:val="20"/>
-          <w:lang w:val="es-419"/>
-        </w:rPr>
-      </w:pPr>
-      <w:r>
-        <w:rPr>
-          <w:rFonts w:ascii="Century Gothic" w:hAnsi="Century Gothic"/>
-          <w:sz w:val="20"/>
-          <w:szCs w:val="20"/>
-          <w:lang w:val="es-419"/>
-        </w:rPr>
         <w:t>Edwin es un pequeño comerciante amante de la comida</w:t>
       </w:r>
       <w:r>
@@ -2642,27 +2555,27 @@
           <w:szCs w:val="20"/>
           <w:lang w:val="es-419"/>
         </w:rPr>
+        <w:t>Entrevista a Wilder Gonzales</w:t>
+      </w:r>
+    </w:p>
+    <w:p>
+      <w:pPr>
+        <w:jc w:val="both"/>
+        <w:rPr>
+          <w:rFonts w:ascii="Century Gothic" w:hAnsi="Century Gothic"/>
+          <w:sz w:val="20"/>
+          <w:szCs w:val="20"/>
+          <w:lang w:val="es-419"/>
+        </w:rPr>
+      </w:pPr>
+      <w:r>
+        <w:rPr>
+          <w:rFonts w:ascii="Century Gothic" w:hAnsi="Century Gothic"/>
+          <w:sz w:val="20"/>
+          <w:szCs w:val="20"/>
+          <w:lang w:val="es-419"/>
+        </w:rPr>
         <w:lastRenderedPageBreak/>
-        <w:t>Entrevista a Wilder Gonzales</w:t>
-      </w:r>
-    </w:p>
-    <w:p>
-      <w:pPr>
-        <w:jc w:val="both"/>
-        <w:rPr>
-          <w:rFonts w:ascii="Century Gothic" w:hAnsi="Century Gothic"/>
-          <w:sz w:val="20"/>
-          <w:szCs w:val="20"/>
-          <w:lang w:val="es-419"/>
-        </w:rPr>
-      </w:pPr>
-      <w:r>
-        <w:rPr>
-          <w:rFonts w:ascii="Century Gothic" w:hAnsi="Century Gothic"/>
-          <w:sz w:val="20"/>
-          <w:szCs w:val="20"/>
-          <w:lang w:val="es-419"/>
-        </w:rPr>
         <w:t xml:space="preserve">Wilder Gonzales. es un estudiante de último año de la carrera de Ingeniería en Tecnología de la Información. Wilder no cuenta con restaurantes favoritos, sino más bien cuando va a comer, su elección se da espontáneamente o con base a lo que se le antoje ese día. Para él más allá del buen sabor de la comida de un restaurante, es súper importante la atención que reciba. Ya que si reciba una pésima atención </w:t>
       </w:r>
       <w:r>
@@ -2690,27 +2603,7 @@
           <w:szCs w:val="20"/>
           <w:lang w:val="es-419"/>
         </w:rPr>
-        <w:t xml:space="preserve"> Otro de los motivos por los cuales no usa frecuentemente una aplicación para comida, es debido a que las considera muy aburridas y monótonas además que en ocasiones no suelen ser muy explicitas hacia los usuarios. La distancia no es un impedimento para comer lo que él más quiere, en una experiencia nos relata que una vez viajó hasta Cobán únicamente para disfrutar de un plato de </w:t>
-      </w:r>
-      <w:proofErr w:type="spellStart"/>
-      <w:r>
-        <w:rPr>
-          <w:rFonts w:ascii="Century Gothic" w:hAnsi="Century Gothic"/>
-          <w:sz w:val="20"/>
-          <w:szCs w:val="20"/>
-          <w:lang w:val="es-419"/>
-        </w:rPr>
-        <w:t>Kak’ik</w:t>
-      </w:r>
-      <w:proofErr w:type="spellEnd"/>
-      <w:r>
-        <w:rPr>
-          <w:rFonts w:ascii="Century Gothic" w:hAnsi="Century Gothic"/>
-          <w:sz w:val="20"/>
-          <w:szCs w:val="20"/>
-          <w:lang w:val="es-419"/>
-        </w:rPr>
-        <w:t xml:space="preserve">. </w:t>
+        <w:t xml:space="preserve"> Otro de los motivos por los cuales no usa frecuentemente una aplicación para comida, es debido a que las considera muy aburridas y monótonas además que en ocasiones no suelen ser muy explicitas hacia los usuarios. La distancia no es un impedimento para comer lo que él más quiere, en una experiencia nos relata que una vez viajó hasta Cobán únicamente para disfrutar de un plato de Kak’ik. </w:t>
       </w:r>
       <w:r>
         <w:rPr>
@@ -3068,48 +2961,28 @@
           <w:szCs w:val="20"/>
           <w:lang w:val="es-419"/>
         </w:rPr>
+        <w:t>Entrevista a María André Chajón.</w:t>
+      </w:r>
+    </w:p>
+    <w:p>
+      <w:pPr>
+        <w:jc w:val="both"/>
+        <w:rPr>
+          <w:rFonts w:ascii="Century Gothic" w:hAnsi="Century Gothic"/>
+          <w:sz w:val="20"/>
+          <w:szCs w:val="20"/>
+          <w:lang w:val="es-419"/>
+        </w:rPr>
+      </w:pPr>
+      <w:r>
+        <w:rPr>
+          <w:rFonts w:ascii="Century Gothic" w:hAnsi="Century Gothic"/>
+          <w:sz w:val="20"/>
+          <w:szCs w:val="20"/>
+          <w:lang w:val="es-419"/>
+        </w:rPr>
         <w:lastRenderedPageBreak/>
-        <w:t>Entrevista a María André Chajón.</w:t>
-      </w:r>
-    </w:p>
-    <w:p>
-      <w:pPr>
-        <w:jc w:val="both"/>
-        <w:rPr>
-          <w:rFonts w:ascii="Century Gothic" w:hAnsi="Century Gothic"/>
-          <w:sz w:val="20"/>
-          <w:szCs w:val="20"/>
-          <w:lang w:val="es-419"/>
-        </w:rPr>
-      </w:pPr>
-      <w:r>
-        <w:rPr>
-          <w:rFonts w:ascii="Century Gothic" w:hAnsi="Century Gothic"/>
-          <w:sz w:val="20"/>
-          <w:szCs w:val="20"/>
-          <w:lang w:val="es-419"/>
-        </w:rPr>
-        <w:t xml:space="preserve">María André es una joven, que actualmente trabaja en un </w:t>
-      </w:r>
-      <w:proofErr w:type="spellStart"/>
-      <w:r>
-        <w:rPr>
-          <w:rFonts w:ascii="Century Gothic" w:hAnsi="Century Gothic"/>
-          <w:sz w:val="20"/>
-          <w:szCs w:val="20"/>
-          <w:lang w:val="es-419"/>
-        </w:rPr>
-        <w:t>Call</w:t>
-      </w:r>
-      <w:proofErr w:type="spellEnd"/>
-      <w:r>
-        <w:rPr>
-          <w:rFonts w:ascii="Century Gothic" w:hAnsi="Century Gothic"/>
-          <w:sz w:val="20"/>
-          <w:szCs w:val="20"/>
-          <w:lang w:val="es-419"/>
-        </w:rPr>
-        <w:t xml:space="preserve"> Center. Para ella el tipo de r</w:t>
+        <w:t>María André es una joven, que actualmente trabaja en un Call Center. Para ella el tipo de r</w:t>
       </w:r>
       <w:r>
         <w:rPr>
@@ -3163,27 +3036,7 @@
           <w:szCs w:val="20"/>
           <w:lang w:val="es-419"/>
         </w:rPr>
-        <w:t xml:space="preserve"> juega un papel importante en la decisión del restaurante al cual va a asistir, ya que para ella </w:t>
-      </w:r>
-      <w:proofErr w:type="spellStart"/>
-      <w:r>
-        <w:rPr>
-          <w:rFonts w:ascii="Century Gothic" w:hAnsi="Century Gothic"/>
-          <w:sz w:val="20"/>
-          <w:szCs w:val="20"/>
-          <w:lang w:val="es-419"/>
-        </w:rPr>
-        <w:t>el</w:t>
-      </w:r>
-      <w:proofErr w:type="spellEnd"/>
-      <w:r>
-        <w:rPr>
-          <w:rFonts w:ascii="Century Gothic" w:hAnsi="Century Gothic"/>
-          <w:sz w:val="20"/>
-          <w:szCs w:val="20"/>
-          <w:lang w:val="es-419"/>
-        </w:rPr>
-        <w:t xml:space="preserve"> sabor</w:t>
+        <w:t xml:space="preserve"> juega un papel importante en la decisión del restaurante al cual va a asistir, ya que para ella el sabor</w:t>
       </w:r>
       <w:r>
         <w:rPr>
@@ -3255,25 +3108,25 @@
           <w:szCs w:val="20"/>
           <w:lang w:val="es-419"/>
         </w:rPr>
-        <w:t xml:space="preserve"> junto con su familia </w:t>
-      </w:r>
-      <w:r>
-        <w:rPr>
-          <w:rFonts w:ascii="Century Gothic" w:hAnsi="Century Gothic"/>
-          <w:sz w:val="20"/>
-          <w:szCs w:val="20"/>
-          <w:lang w:val="es-419"/>
-        </w:rPr>
-        <w:t xml:space="preserve"> viaja</w:t>
-      </w:r>
-      <w:r>
-        <w:rPr>
-          <w:rFonts w:ascii="Century Gothic" w:hAnsi="Century Gothic"/>
-          <w:sz w:val="20"/>
-          <w:szCs w:val="20"/>
-          <w:lang w:val="es-419"/>
-        </w:rPr>
-        <w:t>n</w:t>
+        <w:t xml:space="preserve"> junto con su </w:t>
+      </w:r>
+      <w:r>
+        <w:rPr>
+          <w:rFonts w:ascii="Century Gothic" w:hAnsi="Century Gothic"/>
+          <w:sz w:val="20"/>
+          <w:szCs w:val="20"/>
+          <w:lang w:val="es-419"/>
+        </w:rPr>
+        <w:t xml:space="preserve">familia </w:t>
+      </w:r>
+      <w:r>
+        <w:rPr>
+          <w:rFonts w:ascii="Century Gothic" w:hAnsi="Century Gothic"/>
+          <w:sz w:val="20"/>
+          <w:szCs w:val="20"/>
+          <w:lang w:val="es-419"/>
+        </w:rPr>
+        <w:t>viajan</w:t>
       </w:r>
       <w:r>
         <w:rPr>
@@ -3311,8 +3164,6 @@
         </w:rPr>
         <w:t xml:space="preserve">la pena </w:t>
       </w:r>
-      <w:bookmarkStart w:id="0" w:name="_GoBack"/>
-      <w:bookmarkEnd w:id="0"/>
       <w:r>
         <w:rPr>
           <w:rFonts w:ascii="Century Gothic" w:hAnsi="Century Gothic"/>
@@ -3423,17 +3274,15 @@
         </w:rPr>
         <w:t xml:space="preserve">Pablo es un estudiante universitario. Sus platillos favoritos son principalmente la comida italiana, aunque también disfruta de otras comidas que cumplan con algunos de sus criterios. Uno de sus criterios son que el restaurante tenga un buen ambiente, que no tenga una pésima presentación. En el caso de la comida es lo mismo, le gusta que la comida se vea bien visualmente. En el caso del precio, el prefiere que el precio de la comida sea balanceado, que no sea ni muy barata la comida, pero tampoco muy cara. En el caso de la localización de los restaurantes, el prefiere ir a lugares que no estén lejos de su ubicación. Esto se puede demostrar en sus restaurantes favoritos, ya que la mayoría de sus restaurantes favoritos se encuentran cerca de su casa. Y </w:t>
       </w:r>
-      <w:proofErr w:type="spellStart"/>
-      <w:r>
-        <w:rPr>
-          <w:rFonts w:ascii="Century Gothic" w:hAnsi="Century Gothic"/>
-          <w:sz w:val="20"/>
-          <w:szCs w:val="20"/>
-          <w:lang w:val="es-419"/>
-        </w:rPr>
-        <w:t>el</w:t>
-      </w:r>
-      <w:proofErr w:type="spellEnd"/>
+      <w:r>
+        <w:rPr>
+          <w:rFonts w:ascii="Century Gothic" w:hAnsi="Century Gothic"/>
+          <w:sz w:val="20"/>
+          <w:szCs w:val="20"/>
+          <w:lang w:val="es-419"/>
+        </w:rPr>
+        <w:t>él</w:t>
+      </w:r>
       <w:r>
         <w:rPr>
           <w:rFonts w:ascii="Century Gothic" w:hAnsi="Century Gothic"/>
@@ -3466,35 +3315,17 @@
           <w:lang w:val="es-419"/>
         </w:rPr>
       </w:pPr>
-      <w:r>
-        <w:rPr>
-          <w:rFonts w:ascii="Century Gothic" w:hAnsi="Century Gothic"/>
-          <w:sz w:val="20"/>
-          <w:szCs w:val="20"/>
-          <w:lang w:val="es-419"/>
-        </w:rPr>
-        <w:t xml:space="preserve">Entrevista a José </w:t>
-      </w:r>
-      <w:proofErr w:type="spellStart"/>
-      <w:r>
-        <w:rPr>
-          <w:rFonts w:ascii="Century Gothic" w:hAnsi="Century Gothic"/>
-          <w:sz w:val="20"/>
-          <w:szCs w:val="20"/>
-          <w:lang w:val="es-419"/>
-        </w:rPr>
-        <w:t>Cobón</w:t>
-      </w:r>
-      <w:proofErr w:type="spellEnd"/>
-      <w:r>
-        <w:rPr>
-          <w:rFonts w:ascii="Century Gothic" w:hAnsi="Century Gothic"/>
-          <w:sz w:val="20"/>
-          <w:szCs w:val="20"/>
-          <w:lang w:val="es-419"/>
-        </w:rPr>
-        <w:t xml:space="preserve"> </w:t>
-      </w:r>
+    </w:p>
+    <w:p>
+      <w:pPr>
+        <w:jc w:val="both"/>
+        <w:rPr>
+          <w:rFonts w:ascii="Century Gothic" w:hAnsi="Century Gothic"/>
+          <w:sz w:val="20"/>
+          <w:szCs w:val="20"/>
+          <w:lang w:val="es-419"/>
+        </w:rPr>
+      </w:pPr>
     </w:p>
     <w:p>
       <w:pPr>
@@ -3514,6 +3345,26 @@
           <w:lang w:val="es-419"/>
         </w:rPr>
         <w:lastRenderedPageBreak/>
+        <w:t xml:space="preserve">Entrevista a José Cobón </w:t>
+      </w:r>
+    </w:p>
+    <w:p>
+      <w:pPr>
+        <w:jc w:val="both"/>
+        <w:rPr>
+          <w:rFonts w:ascii="Century Gothic" w:hAnsi="Century Gothic"/>
+          <w:sz w:val="20"/>
+          <w:szCs w:val="20"/>
+          <w:lang w:val="es-419"/>
+        </w:rPr>
+      </w:pPr>
+      <w:r>
+        <w:rPr>
+          <w:rFonts w:ascii="Century Gothic" w:hAnsi="Century Gothic"/>
+          <w:sz w:val="20"/>
+          <w:szCs w:val="20"/>
+          <w:lang w:val="es-419"/>
+        </w:rPr>
         <w:t xml:space="preserve">A José le gusta comer distintos tipos de comidas, le pueden gustar comidas como los shucos de la esquina hasta comidas ya más </w:t>
       </w:r>
       <w:r>
@@ -3533,27 +3384,7 @@
           <w:szCs w:val="20"/>
           <w:lang w:val="es-419"/>
         </w:rPr>
-        <w:t xml:space="preserve">, como 7 caldos o </w:t>
-      </w:r>
-      <w:proofErr w:type="spellStart"/>
-      <w:r>
-        <w:rPr>
-          <w:rFonts w:ascii="Century Gothic" w:hAnsi="Century Gothic"/>
-          <w:sz w:val="20"/>
-          <w:szCs w:val="20"/>
-          <w:lang w:val="es-419"/>
-        </w:rPr>
-        <w:t>Tre</w:t>
-      </w:r>
-      <w:proofErr w:type="spellEnd"/>
-      <w:r>
-        <w:rPr>
-          <w:rFonts w:ascii="Century Gothic" w:hAnsi="Century Gothic"/>
-          <w:sz w:val="20"/>
-          <w:szCs w:val="20"/>
-          <w:lang w:val="es-419"/>
-        </w:rPr>
-        <w:t xml:space="preserve"> Fratelli</w:t>
+        <w:t>, como 7 caldos o Tre Fratelli</w:t>
       </w:r>
       <w:r>
         <w:rPr>
@@ -3571,27 +3402,7 @@
           <w:szCs w:val="20"/>
           <w:lang w:val="es-419"/>
         </w:rPr>
-        <w:t xml:space="preserve">. A </w:t>
-      </w:r>
-      <w:proofErr w:type="spellStart"/>
-      <w:r>
-        <w:rPr>
-          <w:rFonts w:ascii="Century Gothic" w:hAnsi="Century Gothic"/>
-          <w:sz w:val="20"/>
-          <w:szCs w:val="20"/>
-          <w:lang w:val="es-419"/>
-        </w:rPr>
-        <w:t>el</w:t>
-      </w:r>
-      <w:proofErr w:type="spellEnd"/>
-      <w:r>
-        <w:rPr>
-          <w:rFonts w:ascii="Century Gothic" w:hAnsi="Century Gothic"/>
-          <w:sz w:val="20"/>
-          <w:szCs w:val="20"/>
-          <w:lang w:val="es-419"/>
-        </w:rPr>
-        <w:t xml:space="preserve"> le gustan los restaurantes que tengan buena presentación en todos los aspectos, como la presentación del lugar, el menú, la comida, la ubicación, etc. En el caso de la ubicación del restaurante, el prefiere no viajar mucho para visitar algún restaurante, principalmente por los temas de tráfico, gasolina y tiempo invertido. Su restaurante favorito queda a 5 km de distancia de</w:t>
+        <w:t>. A el le gustan los restaurantes que tengan buena presentación en todos los aspectos, como la presentación del lugar, el menú, la comida, la ubicación, etc. En el caso de la ubicación del restaurante, el prefiere no viajar mucho para visitar algún restaurante, principalmente por los temas de tráfico, gasolina y tiempo invertido. Su restaurante favorito queda a 5 km de distancia de</w:t>
       </w:r>
       <w:r>
         <w:rPr>
@@ -3618,27 +3429,7 @@
           <w:szCs w:val="20"/>
           <w:lang w:val="es-419"/>
         </w:rPr>
-        <w:t xml:space="preserve">. </w:t>
-      </w:r>
-      <w:proofErr w:type="spellStart"/>
-      <w:r>
-        <w:rPr>
-          <w:rFonts w:ascii="Century Gothic" w:hAnsi="Century Gothic"/>
-          <w:sz w:val="20"/>
-          <w:szCs w:val="20"/>
-          <w:lang w:val="es-419"/>
-        </w:rPr>
-        <w:t>El</w:t>
-      </w:r>
-      <w:proofErr w:type="spellEnd"/>
-      <w:r>
-        <w:rPr>
-          <w:rFonts w:ascii="Century Gothic" w:hAnsi="Century Gothic"/>
-          <w:sz w:val="20"/>
-          <w:szCs w:val="20"/>
-          <w:lang w:val="es-419"/>
-        </w:rPr>
-        <w:t xml:space="preserve"> se basa en la opinión de las personas para escoger un restaurante, ya que es la experiencia de los clientes que si han tenido un buen servicio o un terrible servicio. </w:t>
+        <w:t xml:space="preserve">. El se basa en la opinión de las personas para escoger un restaurante, ya que es la experiencia de los clientes que si han tenido un buen servicio o un terrible servicio. </w:t>
       </w:r>
     </w:p>
     <w:p>
@@ -3689,73 +3480,37 @@
           <w:szCs w:val="20"/>
           <w:lang w:val="es-GT"/>
         </w:rPr>
-        <w:t xml:space="preserve">Rafael Navajas es un estudiante Universitario. A Rafael le gustan los restaurantes de comida rápida. No busca nada especial en los restaurantes, solamente que la comida sea buena para él. Al igual, el piensa que una comida debe de definirse por su sabor y no por el precio de este. En cuestión de la distancia, el considera que la distancia para viajar a un restaurante no debe de ser tan grande, pero tampoco le importa tener que viajar un poco, explicando que lo más que </w:t>
-      </w:r>
-      <w:proofErr w:type="spellStart"/>
-      <w:r>
-        <w:rPr>
-          <w:rFonts w:ascii="Century Gothic" w:hAnsi="Century Gothic"/>
-          <w:sz w:val="20"/>
-          <w:szCs w:val="20"/>
-          <w:lang w:val="es-GT"/>
-        </w:rPr>
-        <w:t>el</w:t>
-      </w:r>
-      <w:proofErr w:type="spellEnd"/>
-      <w:r>
-        <w:rPr>
-          <w:rFonts w:ascii="Century Gothic" w:hAnsi="Century Gothic"/>
-          <w:sz w:val="20"/>
-          <w:szCs w:val="20"/>
-          <w:lang w:val="es-GT"/>
-        </w:rPr>
-        <w:t xml:space="preserve"> ha tenido que viajar para ir a un restaurante es desde zona 11 hasta zona 10. Para decidir si ir a un restaurante o no, </w:t>
-      </w:r>
-      <w:proofErr w:type="spellStart"/>
-      <w:r>
-        <w:rPr>
-          <w:rFonts w:ascii="Century Gothic" w:hAnsi="Century Gothic"/>
-          <w:sz w:val="20"/>
-          <w:szCs w:val="20"/>
-          <w:lang w:val="es-GT"/>
-        </w:rPr>
-        <w:t>el</w:t>
-      </w:r>
-      <w:proofErr w:type="spellEnd"/>
-      <w:r>
-        <w:rPr>
-          <w:rFonts w:ascii="Century Gothic" w:hAnsi="Century Gothic"/>
-          <w:sz w:val="20"/>
-          <w:szCs w:val="20"/>
-          <w:lang w:val="es-GT"/>
-        </w:rPr>
-        <w:t xml:space="preserve"> se basa más en la experiencia personal y no en los comentarios de otras personas. </w:t>
-      </w:r>
-    </w:p>
-    <w:p>
-      <w:pPr>
-        <w:jc w:val="both"/>
-        <w:rPr>
-          <w:rFonts w:ascii="Century Gothic" w:hAnsi="Century Gothic"/>
-          <w:sz w:val="20"/>
-          <w:szCs w:val="20"/>
-          <w:lang w:val="es-419"/>
-        </w:rPr>
-      </w:pPr>
-    </w:p>
-    <w:p>
-      <w:pPr>
-        <w:jc w:val="both"/>
-        <w:rPr>
-          <w:rFonts w:ascii="Century Gothic" w:hAnsi="Century Gothic"/>
-          <w:sz w:val="20"/>
-          <w:szCs w:val="20"/>
-          <w:lang w:val="es-419"/>
-        </w:rPr>
-      </w:pPr>
-      <w:r>
-        <w:rPr>
-          <w:rFonts w:ascii="Century Gothic" w:hAnsi="Century Gothic"/>
+        <w:t xml:space="preserve">Rafael Navajas es un estudiante Universitario. A Rafael le gustan los restaurantes de comida rápida. No busca nada especial en los restaurantes, solamente que la comida sea buena para él. Al igual, el piensa que una comida debe de definirse por su sabor y no por el precio de este. En cuestión de la distancia, el considera que la distancia para viajar a un restaurante no debe de ser tan grande, pero tampoco le importa tener que viajar un poco, explicando que lo más que el ha tenido que viajar para ir a un restaurante es desde zona 11 hasta zona 10. Para decidir si ir a un restaurante o no, el se basa más en la experiencia personal y no en los comentarios de otras personas. </w:t>
+      </w:r>
+    </w:p>
+    <w:p>
+      <w:pPr>
+        <w:jc w:val="both"/>
+        <w:rPr>
+          <w:rFonts w:ascii="Century Gothic" w:hAnsi="Century Gothic"/>
+          <w:sz w:val="20"/>
+          <w:szCs w:val="20"/>
+          <w:lang w:val="es-419"/>
+        </w:rPr>
+      </w:pPr>
+    </w:p>
+    <w:p>
+      <w:pPr>
+        <w:jc w:val="both"/>
+        <w:rPr>
+          <w:rFonts w:ascii="Century Gothic" w:hAnsi="Century Gothic"/>
+          <w:b/>
+          <w:bCs/>
+          <w:sz w:val="20"/>
+          <w:szCs w:val="20"/>
+          <w:lang w:val="es-419"/>
+        </w:rPr>
+      </w:pPr>
+      <w:r>
+        <w:rPr>
+          <w:rFonts w:ascii="Century Gothic" w:hAnsi="Century Gothic"/>
+          <w:b/>
+          <w:bCs/>
           <w:sz w:val="20"/>
           <w:szCs w:val="20"/>
           <w:lang w:val="es-419"/>
@@ -3928,14 +3683,18 @@
         <w:jc w:val="both"/>
         <w:rPr>
           <w:rFonts w:ascii="Century Gothic" w:hAnsi="Century Gothic"/>
-          <w:sz w:val="20"/>
-          <w:szCs w:val="20"/>
-          <w:lang w:val="es-419"/>
-        </w:rPr>
-      </w:pPr>
-      <w:r>
-        <w:rPr>
-          <w:rFonts w:ascii="Century Gothic" w:hAnsi="Century Gothic"/>
+          <w:b/>
+          <w:bCs/>
+          <w:sz w:val="20"/>
+          <w:szCs w:val="20"/>
+          <w:lang w:val="es-419"/>
+        </w:rPr>
+      </w:pPr>
+      <w:r>
+        <w:rPr>
+          <w:rFonts w:ascii="Century Gothic" w:hAnsi="Century Gothic"/>
+          <w:b/>
+          <w:bCs/>
           <w:noProof/>
           <w:sz w:val="20"/>
           <w:szCs w:val="20"/>
@@ -4007,11 +3766,13 @@
       <w:r>
         <w:rPr>
           <w:rFonts w:ascii="Century Gothic" w:hAnsi="Century Gothic"/>
-          <w:sz w:val="20"/>
-          <w:szCs w:val="20"/>
-          <w:lang w:val="es-419"/>
-        </w:rPr>
-        <w:t xml:space="preserve">Primer prototipo en papel: </w:t>
+          <w:b/>
+          <w:bCs/>
+          <w:sz w:val="20"/>
+          <w:szCs w:val="20"/>
+          <w:lang w:val="es-419"/>
+        </w:rPr>
+        <w:t>Primer prototipo en papel</w:t>
       </w:r>
     </w:p>
     <w:p>
@@ -4267,8 +4028,9 @@
           <w:rFonts w:ascii="Century Gothic" w:hAnsi="Century Gothic"/>
           <w:b/>
           <w:bCs/>
-          <w:u w:val="single"/>
-          <w:lang w:val="es-GT"/>
+          <w:sz w:val="20"/>
+          <w:szCs w:val="20"/>
+          <w:lang w:val="es-419"/>
         </w:rPr>
       </w:pPr>
       <w:r>
@@ -4276,33 +4038,214 @@
           <w:rFonts w:ascii="Century Gothic" w:hAnsi="Century Gothic"/>
           <w:b/>
           <w:bCs/>
-          <w:u w:val="single"/>
-          <w:lang w:val="es-GT"/>
-        </w:rPr>
-        <w:t xml:space="preserve">Pseudocódigo: </w:t>
-      </w:r>
-    </w:p>
-    <w:p>
-      <w:pPr>
-        <w:jc w:val="both"/>
+          <w:sz w:val="20"/>
+          <w:szCs w:val="20"/>
+          <w:lang w:val="es-419"/>
+        </w:rPr>
+        <w:t>Testing</w:t>
+      </w:r>
+      <w:r>
         <w:rPr>
           <w:rFonts w:ascii="Century Gothic" w:hAnsi="Century Gothic"/>
           <w:b/>
           <w:bCs/>
           <w:sz w:val="20"/>
           <w:szCs w:val="20"/>
-          <w:lang w:val="es-GT"/>
-        </w:rPr>
-      </w:pPr>
-      <w:r>
+          <w:lang w:val="es-419"/>
+        </w:rPr>
+        <w:t>:</w:t>
+      </w:r>
+    </w:p>
+    <w:p>
+      <w:pPr>
+        <w:jc w:val="both"/>
+        <w:rPr>
+          <w:rFonts w:ascii="Century Gothic" w:hAnsi="Century Gothic"/>
+          <w:sz w:val="20"/>
+          <w:szCs w:val="20"/>
+          <w:lang w:val="es-419"/>
+        </w:rPr>
+      </w:pPr>
+      <w:r>
+        <w:rPr>
+          <w:rFonts w:ascii="Century Gothic" w:hAnsi="Century Gothic"/>
+          <w:sz w:val="20"/>
+          <w:szCs w:val="20"/>
+          <w:lang w:val="es-419"/>
+        </w:rPr>
+        <w:t xml:space="preserve">En el apartado anterior se encuentran los prototipos diseñados. Con estos se pudo obtener información de parte de los usuarios, ya que la mayoría de ellos brindaron información. Consideraron que las características que se preguntan al inicio abarcan la mayoría de </w:t>
+      </w:r>
+      <w:r>
+        <w:rPr>
+          <w:rFonts w:ascii="Century Gothic" w:hAnsi="Century Gothic"/>
+          <w:sz w:val="20"/>
+          <w:szCs w:val="20"/>
+          <w:lang w:val="es-419"/>
+        </w:rPr>
+        <w:t>las necesidades</w:t>
+      </w:r>
+      <w:r>
+        <w:rPr>
+          <w:rFonts w:ascii="Century Gothic" w:hAnsi="Century Gothic"/>
+          <w:sz w:val="20"/>
+          <w:szCs w:val="20"/>
+          <w:lang w:val="es-419"/>
+        </w:rPr>
+        <w:t xml:space="preserve"> que la población tiene cuando quiere ir a comer a un restaurante. </w:t>
+      </w:r>
+      <w:r>
+        <w:rPr>
+          <w:rFonts w:ascii="Century Gothic" w:hAnsi="Century Gothic"/>
+          <w:sz w:val="20"/>
+          <w:szCs w:val="20"/>
+          <w:lang w:val="es-419"/>
+        </w:rPr>
+        <w:t>Las principales críticas que se recibieron, fueron principalmente de la manera en  que se va a visualizar la aplicación, ya que esto es bastante importante si se quiere llamar la atención del usuario y que ellos la sigan usando.</w:t>
+      </w:r>
+    </w:p>
+    <w:p>
+      <w:pPr>
+        <w:jc w:val="both"/>
+        <w:rPr>
+          <w:rFonts w:ascii="Century Gothic" w:hAnsi="Century Gothic"/>
+          <w:sz w:val="20"/>
+          <w:szCs w:val="20"/>
+          <w:lang w:val="es-419"/>
+        </w:rPr>
+      </w:pPr>
+      <w:r>
+        <w:rPr>
+          <w:rFonts w:ascii="Century Gothic" w:hAnsi="Century Gothic"/>
+          <w:sz w:val="20"/>
+          <w:szCs w:val="20"/>
+          <w:lang w:val="es-419"/>
+        </w:rPr>
+        <w:t xml:space="preserve">Las características que se pregunta al inicio de la aplicación son las que permiten realizar la búsqueda dentro de la base de datos, ya que dependiendo de lo que el usuario elija, manda a hacer la búsqueda dentro de la base de datos de Neo4j, seleccionando aquellos restaurantes que cumplan todas las características que ha seleccionado el usuario. Con la ubicación, para escoger una dirección se utilizará la zona en la que el usuario se encuentra y con base a esto mostrar seguidamente los resultados de los restaurantes que cumplan con sus necesidades. </w:t>
+      </w:r>
+    </w:p>
+    <w:p>
+      <w:pPr>
+        <w:jc w:val="both"/>
+        <w:rPr>
+          <w:rFonts w:ascii="Century Gothic" w:hAnsi="Century Gothic"/>
+          <w:sz w:val="20"/>
+          <w:szCs w:val="20"/>
+          <w:lang w:val="es-419"/>
+        </w:rPr>
+      </w:pPr>
+    </w:p>
+    <w:p>
+      <w:pPr>
+        <w:jc w:val="both"/>
+        <w:rPr>
+          <w:rFonts w:ascii="Century Gothic" w:hAnsi="Century Gothic"/>
+          <w:sz w:val="20"/>
+          <w:szCs w:val="20"/>
+          <w:lang w:val="es-419"/>
+        </w:rPr>
+      </w:pPr>
+    </w:p>
+    <w:p>
+      <w:pPr>
+        <w:jc w:val="both"/>
+        <w:rPr>
+          <w:rFonts w:ascii="Century Gothic" w:hAnsi="Century Gothic"/>
+          <w:sz w:val="20"/>
+          <w:szCs w:val="20"/>
+          <w:lang w:val="es-419"/>
+        </w:rPr>
+      </w:pPr>
+    </w:p>
+    <w:p>
+      <w:pPr>
+        <w:jc w:val="both"/>
+        <w:rPr>
+          <w:rFonts w:ascii="Century Gothic" w:hAnsi="Century Gothic"/>
+          <w:sz w:val="20"/>
+          <w:szCs w:val="20"/>
+          <w:lang w:val="es-419"/>
+        </w:rPr>
+      </w:pPr>
+    </w:p>
+    <w:p>
+      <w:pPr>
+        <w:jc w:val="both"/>
+        <w:rPr>
+          <w:rFonts w:ascii="Century Gothic" w:hAnsi="Century Gothic"/>
+          <w:sz w:val="20"/>
+          <w:szCs w:val="20"/>
+          <w:lang w:val="es-419"/>
+        </w:rPr>
+      </w:pPr>
+    </w:p>
+    <w:p>
+      <w:pPr>
+        <w:jc w:val="both"/>
+        <w:rPr>
+          <w:rFonts w:ascii="Century Gothic" w:hAnsi="Century Gothic"/>
+          <w:sz w:val="20"/>
+          <w:szCs w:val="20"/>
+          <w:lang w:val="es-419"/>
+        </w:rPr>
+      </w:pPr>
+    </w:p>
+    <w:p>
+      <w:pPr>
+        <w:jc w:val="both"/>
+        <w:rPr>
+          <w:rFonts w:ascii="Century Gothic" w:hAnsi="Century Gothic"/>
+          <w:sz w:val="20"/>
+          <w:szCs w:val="20"/>
+          <w:lang w:val="es-419"/>
+        </w:rPr>
+      </w:pPr>
+    </w:p>
+    <w:p>
+      <w:pPr>
+        <w:jc w:val="both"/>
         <w:rPr>
           <w:rFonts w:ascii="Century Gothic" w:hAnsi="Century Gothic"/>
           <w:b/>
           <w:bCs/>
-          <w:sz w:val="20"/>
-          <w:szCs w:val="20"/>
+          <w:sz w:val="24"/>
+          <w:szCs w:val="24"/>
           <w:lang w:val="es-GT"/>
         </w:rPr>
+      </w:pPr>
+      <w:r>
+        <w:rPr>
+          <w:rFonts w:ascii="Century Gothic" w:hAnsi="Century Gothic"/>
+          <w:b/>
+          <w:bCs/>
+          <w:sz w:val="24"/>
+          <w:szCs w:val="24"/>
+          <w:lang w:val="es-GT"/>
+        </w:rPr>
+        <w:lastRenderedPageBreak/>
+        <w:t xml:space="preserve">Pseudocódigo: </w:t>
+      </w:r>
+    </w:p>
+    <w:p>
+      <w:pPr>
+        <w:jc w:val="both"/>
+        <w:rPr>
+          <w:rFonts w:ascii="Century Gothic" w:hAnsi="Century Gothic"/>
+          <w:b/>
+          <w:bCs/>
+          <w:sz w:val="20"/>
+          <w:szCs w:val="20"/>
+          <w:lang w:val="es-GT"/>
+        </w:rPr>
+      </w:pPr>
+      <w:r>
+        <w:rPr>
+          <w:rFonts w:ascii="Century Gothic" w:hAnsi="Century Gothic"/>
+          <w:b/>
+          <w:bCs/>
+          <w:sz w:val="20"/>
+          <w:szCs w:val="20"/>
+          <w:lang w:val="es-GT"/>
+        </w:rPr>
         <w:t>Datos</w:t>
       </w:r>
     </w:p>
@@ -4323,19 +4266,19 @@
           <w:szCs w:val="20"/>
           <w:lang w:val="es-GT"/>
         </w:rPr>
-        <w:t xml:space="preserve">Clases a usar: </w:t>
-      </w:r>
-      <w:proofErr w:type="spellStart"/>
-      <w:r>
+        <w:t>Clases a usar: Main, ConexiónBDD, Controlador, GUIMain           #Los nombres pueden variar en el futuro</w:t>
+      </w:r>
+    </w:p>
+    <w:p>
+      <w:pPr>
+        <w:jc w:val="both"/>
         <w:rPr>
           <w:rFonts w:ascii="Century Gothic" w:hAnsi="Century Gothic"/>
           <w:sz w:val="20"/>
           <w:szCs w:val="20"/>
           <w:lang w:val="es-GT"/>
         </w:rPr>
-        <w:t>Main</w:t>
-      </w:r>
-      <w:proofErr w:type="spellEnd"/>
+      </w:pPr>
       <w:r>
         <w:rPr>
           <w:rFonts w:ascii="Century Gothic" w:hAnsi="Century Gothic"/>
@@ -4343,19 +4286,19 @@
           <w:szCs w:val="20"/>
           <w:lang w:val="es-GT"/>
         </w:rPr>
-        <w:t xml:space="preserve">, </w:t>
-      </w:r>
-      <w:proofErr w:type="spellStart"/>
-      <w:r>
+        <w:t>Main: Clase que se encargará de tener la conexión con el usuario y el programa, además de recolectar la información necesaria del usuario.</w:t>
+      </w:r>
+    </w:p>
+    <w:p>
+      <w:pPr>
+        <w:jc w:val="both"/>
         <w:rPr>
           <w:rFonts w:ascii="Century Gothic" w:hAnsi="Century Gothic"/>
           <w:sz w:val="20"/>
           <w:szCs w:val="20"/>
           <w:lang w:val="es-GT"/>
         </w:rPr>
-        <w:t>ConexiónBDD</w:t>
-      </w:r>
-      <w:proofErr w:type="spellEnd"/>
+      </w:pPr>
       <w:r>
         <w:rPr>
           <w:rFonts w:ascii="Century Gothic" w:hAnsi="Century Gothic"/>
@@ -4363,19 +4306,19 @@
           <w:szCs w:val="20"/>
           <w:lang w:val="es-GT"/>
         </w:rPr>
-        <w:t xml:space="preserve">, Controlador, </w:t>
-      </w:r>
-      <w:proofErr w:type="spellStart"/>
-      <w:r>
+        <w:t>ConexiónBDD: Clase que se encargará de realizar la conexión con la base de datos de Neo4J.</w:t>
+      </w:r>
+    </w:p>
+    <w:p>
+      <w:pPr>
+        <w:jc w:val="both"/>
         <w:rPr>
           <w:rFonts w:ascii="Century Gothic" w:hAnsi="Century Gothic"/>
           <w:sz w:val="20"/>
           <w:szCs w:val="20"/>
           <w:lang w:val="es-GT"/>
         </w:rPr>
-        <w:t>GUIMain</w:t>
-      </w:r>
-      <w:proofErr w:type="spellEnd"/>
+      </w:pPr>
       <w:r>
         <w:rPr>
           <w:rFonts w:ascii="Century Gothic" w:hAnsi="Century Gothic"/>
@@ -4383,7 +4326,7 @@
           <w:szCs w:val="20"/>
           <w:lang w:val="es-GT"/>
         </w:rPr>
-        <w:t xml:space="preserve">           #Los nombres pueden variar en el futuro</w:t>
+        <w:t>Controlador: Clase que se encargará de realizar las búsquedas en la base de datos y de compararlas con la información que brindó el usuario al programa.</w:t>
       </w:r>
     </w:p>
     <w:p>
@@ -4396,7 +4339,6 @@
           <w:lang w:val="es-GT"/>
         </w:rPr>
       </w:pPr>
-      <w:proofErr w:type="spellStart"/>
       <w:r>
         <w:rPr>
           <w:rFonts w:ascii="Century Gothic" w:hAnsi="Century Gothic"/>
@@ -4404,99 +4346,7 @@
           <w:szCs w:val="20"/>
           <w:lang w:val="es-GT"/>
         </w:rPr>
-        <w:t>Main</w:t>
-      </w:r>
-      <w:proofErr w:type="spellEnd"/>
-      <w:r>
-        <w:rPr>
-          <w:rFonts w:ascii="Century Gothic" w:hAnsi="Century Gothic"/>
-          <w:sz w:val="20"/>
-          <w:szCs w:val="20"/>
-          <w:lang w:val="es-GT"/>
-        </w:rPr>
-        <w:t>: Clase que se encargará de tener la conexión con el usuario y el programa, además de recolectar la información necesaria del usuario.</w:t>
-      </w:r>
-    </w:p>
-    <w:p>
-      <w:pPr>
-        <w:jc w:val="both"/>
-        <w:rPr>
-          <w:rFonts w:ascii="Century Gothic" w:hAnsi="Century Gothic"/>
-          <w:sz w:val="20"/>
-          <w:szCs w:val="20"/>
-          <w:lang w:val="es-GT"/>
-        </w:rPr>
-      </w:pPr>
-      <w:proofErr w:type="spellStart"/>
-      <w:r>
-        <w:rPr>
-          <w:rFonts w:ascii="Century Gothic" w:hAnsi="Century Gothic"/>
-          <w:sz w:val="20"/>
-          <w:szCs w:val="20"/>
-          <w:lang w:val="es-GT"/>
-        </w:rPr>
-        <w:t>ConexiónBDD</w:t>
-      </w:r>
-      <w:proofErr w:type="spellEnd"/>
-      <w:r>
-        <w:rPr>
-          <w:rFonts w:ascii="Century Gothic" w:hAnsi="Century Gothic"/>
-          <w:sz w:val="20"/>
-          <w:szCs w:val="20"/>
-          <w:lang w:val="es-GT"/>
-        </w:rPr>
-        <w:t>: Clase que se encargará de realizar la conexión con la base de datos de Neo4J.</w:t>
-      </w:r>
-    </w:p>
-    <w:p>
-      <w:pPr>
-        <w:jc w:val="both"/>
-        <w:rPr>
-          <w:rFonts w:ascii="Century Gothic" w:hAnsi="Century Gothic"/>
-          <w:sz w:val="20"/>
-          <w:szCs w:val="20"/>
-          <w:lang w:val="es-GT"/>
-        </w:rPr>
-      </w:pPr>
-      <w:r>
-        <w:rPr>
-          <w:rFonts w:ascii="Century Gothic" w:hAnsi="Century Gothic"/>
-          <w:sz w:val="20"/>
-          <w:szCs w:val="20"/>
-          <w:lang w:val="es-GT"/>
-        </w:rPr>
-        <w:t>Controlador: Clase que se encargará de realizar las búsquedas en la base de datos y de compararlas con la información que brindó el usuario al programa.</w:t>
-      </w:r>
-    </w:p>
-    <w:p>
-      <w:pPr>
-        <w:jc w:val="both"/>
-        <w:rPr>
-          <w:rFonts w:ascii="Century Gothic" w:hAnsi="Century Gothic"/>
-          <w:sz w:val="20"/>
-          <w:szCs w:val="20"/>
-          <w:lang w:val="es-GT"/>
-        </w:rPr>
-      </w:pPr>
-      <w:proofErr w:type="spellStart"/>
-      <w:r>
-        <w:rPr>
-          <w:rFonts w:ascii="Century Gothic" w:hAnsi="Century Gothic"/>
-          <w:sz w:val="20"/>
-          <w:szCs w:val="20"/>
-          <w:lang w:val="es-GT"/>
-        </w:rPr>
-        <w:t>GUIMain</w:t>
-      </w:r>
-      <w:proofErr w:type="spellEnd"/>
-      <w:r>
-        <w:rPr>
-          <w:rFonts w:ascii="Century Gothic" w:hAnsi="Century Gothic"/>
-          <w:sz w:val="20"/>
-          <w:szCs w:val="20"/>
-          <w:lang w:val="es-GT"/>
-        </w:rPr>
-        <w:t xml:space="preserve">: Clase que se encargara de la parte visual del programa. </w:t>
+        <w:t xml:space="preserve">GUIMain: Clase que se encargara de la parte visual del programa. </w:t>
       </w:r>
     </w:p>
     <w:p>
@@ -4611,6 +4461,32 @@
           <w:lang w:val="es-GT"/>
         </w:rPr>
       </w:pPr>
+    </w:p>
+    <w:p>
+      <w:pPr>
+        <w:jc w:val="both"/>
+        <w:rPr>
+          <w:rFonts w:ascii="Century Gothic" w:hAnsi="Century Gothic"/>
+          <w:b/>
+          <w:bCs/>
+          <w:sz w:val="20"/>
+          <w:szCs w:val="20"/>
+          <w:lang w:val="es-GT"/>
+        </w:rPr>
+      </w:pPr>
+    </w:p>
+    <w:p>
+      <w:pPr>
+        <w:jc w:val="both"/>
+        <w:rPr>
+          <w:rFonts w:ascii="Century Gothic" w:hAnsi="Century Gothic"/>
+          <w:b/>
+          <w:bCs/>
+          <w:sz w:val="20"/>
+          <w:szCs w:val="20"/>
+          <w:lang w:val="es-GT"/>
+        </w:rPr>
+      </w:pPr>
       <w:r>
         <w:rPr>
           <w:rFonts w:ascii="Century Gothic" w:hAnsi="Century Gothic"/>
@@ -4670,88 +4546,7 @@
           <w:szCs w:val="20"/>
           <w:lang w:val="es-GT"/>
         </w:rPr>
-        <w:lastRenderedPageBreak/>
-        <w:t xml:space="preserve">Luego gracias a la clase de </w:t>
-      </w:r>
-      <w:proofErr w:type="spellStart"/>
-      <w:r>
-        <w:rPr>
-          <w:rFonts w:ascii="Century Gothic" w:hAnsi="Century Gothic"/>
-          <w:sz w:val="20"/>
-          <w:szCs w:val="20"/>
-          <w:lang w:val="es-GT"/>
-        </w:rPr>
-        <w:t>ConexiónBDD</w:t>
-      </w:r>
-      <w:proofErr w:type="spellEnd"/>
-      <w:r>
-        <w:rPr>
-          <w:rFonts w:ascii="Century Gothic" w:hAnsi="Century Gothic"/>
-          <w:sz w:val="20"/>
-          <w:szCs w:val="20"/>
-          <w:lang w:val="es-GT"/>
-        </w:rPr>
-        <w:t xml:space="preserve"> y a la clase Controlador, se realizará la conexión con la base de datos y se guardará la información que esta posea y se comparará con la que el usuario ingresó (esto se realizará por medio del uso de un </w:t>
-      </w:r>
-      <w:proofErr w:type="spellStart"/>
-      <w:r>
-        <w:rPr>
-          <w:rFonts w:ascii="Century Gothic" w:hAnsi="Century Gothic"/>
-          <w:sz w:val="20"/>
-          <w:szCs w:val="20"/>
-          <w:lang w:val="es-GT"/>
-        </w:rPr>
-        <w:t>binary</w:t>
-      </w:r>
-      <w:proofErr w:type="spellEnd"/>
-      <w:r>
-        <w:rPr>
-          <w:rFonts w:ascii="Century Gothic" w:hAnsi="Century Gothic"/>
-          <w:sz w:val="20"/>
-          <w:szCs w:val="20"/>
-          <w:lang w:val="es-GT"/>
-        </w:rPr>
-        <w:t xml:space="preserve"> </w:t>
-      </w:r>
-      <w:proofErr w:type="spellStart"/>
-      <w:r>
-        <w:rPr>
-          <w:rFonts w:ascii="Century Gothic" w:hAnsi="Century Gothic"/>
-          <w:sz w:val="20"/>
-          <w:szCs w:val="20"/>
-          <w:lang w:val="es-GT"/>
-        </w:rPr>
-        <w:t>search</w:t>
-      </w:r>
-      <w:proofErr w:type="spellEnd"/>
-      <w:r>
-        <w:rPr>
-          <w:rFonts w:ascii="Century Gothic" w:hAnsi="Century Gothic"/>
-          <w:sz w:val="20"/>
-          <w:szCs w:val="20"/>
-          <w:lang w:val="es-GT"/>
-        </w:rPr>
-        <w:t xml:space="preserve"> </w:t>
-      </w:r>
-      <w:proofErr w:type="spellStart"/>
-      <w:r>
-        <w:rPr>
-          <w:rFonts w:ascii="Century Gothic" w:hAnsi="Century Gothic"/>
-          <w:sz w:val="20"/>
-          <w:szCs w:val="20"/>
-          <w:lang w:val="es-GT"/>
-        </w:rPr>
-        <w:t>tree</w:t>
-      </w:r>
-      <w:proofErr w:type="spellEnd"/>
-      <w:r>
-        <w:rPr>
-          <w:rFonts w:ascii="Century Gothic" w:hAnsi="Century Gothic"/>
-          <w:sz w:val="20"/>
-          <w:szCs w:val="20"/>
-          <w:lang w:val="es-GT"/>
-        </w:rPr>
-        <w:t xml:space="preserve"> para guardar los datos y la comparación de estos)</w:t>
+        <w:t>Luego gracias a la clase de ConexiónBDD y a la clase Controlador, se realizará la conexión con la base de datos y se guardará la información que esta posea y se comparará con la que el usuario ingresó (esto se realizará por medio del uso de un binary search tree para guardar los datos y la comparación de estos)</w:t>
       </w:r>
     </w:p>
     <w:p>
@@ -4801,27 +4596,7 @@
           <w:szCs w:val="20"/>
           <w:lang w:val="es-GT"/>
         </w:rPr>
-        <w:t xml:space="preserve">Teniendo ya las recomendaciones, estas se enviarán a la </w:t>
-      </w:r>
-      <w:proofErr w:type="spellStart"/>
-      <w:r>
-        <w:rPr>
-          <w:rFonts w:ascii="Century Gothic" w:hAnsi="Century Gothic"/>
-          <w:sz w:val="20"/>
-          <w:szCs w:val="20"/>
-          <w:lang w:val="es-GT"/>
-        </w:rPr>
-        <w:t>GUIMain</w:t>
-      </w:r>
-      <w:proofErr w:type="spellEnd"/>
-      <w:r>
-        <w:rPr>
-          <w:rFonts w:ascii="Century Gothic" w:hAnsi="Century Gothic"/>
-          <w:sz w:val="20"/>
-          <w:szCs w:val="20"/>
-          <w:lang w:val="es-GT"/>
-        </w:rPr>
-        <w:t xml:space="preserve"> para luego ser mostradas en su respectiva pantalla.</w:t>
+        <w:t>Teniendo ya las recomendaciones, estas se enviarán a la GUIMain para luego ser mostradas en su respectiva pantalla.</w:t>
       </w:r>
     </w:p>
     <w:p>
@@ -4901,37 +4676,71 @@
         <w:jc w:val="both"/>
         <w:rPr>
           <w:rFonts w:ascii="Century Gothic" w:hAnsi="Century Gothic"/>
+          <w:sz w:val="20"/>
+          <w:szCs w:val="20"/>
+          <w:lang w:val="es-GT"/>
+        </w:rPr>
+      </w:pPr>
+    </w:p>
+    <w:p>
+      <w:pPr>
+        <w:jc w:val="both"/>
+        <w:rPr>
+          <w:rFonts w:ascii="Century Gothic" w:hAnsi="Century Gothic"/>
+          <w:sz w:val="20"/>
+          <w:szCs w:val="20"/>
+          <w:lang w:val="es-GT"/>
+        </w:rPr>
+      </w:pPr>
+    </w:p>
+    <w:p>
+      <w:pPr>
+        <w:jc w:val="both"/>
+        <w:rPr>
+          <w:rFonts w:ascii="Century Gothic" w:hAnsi="Century Gothic"/>
           <w:b/>
           <w:bCs/>
-          <w:sz w:val="20"/>
-          <w:szCs w:val="20"/>
-          <w:u w:val="single"/>
-          <w:lang w:val="es-419"/>
-        </w:rPr>
-      </w:pPr>
+          <w:sz w:val="24"/>
+          <w:szCs w:val="24"/>
+          <w:lang w:val="es-419"/>
+        </w:rPr>
+      </w:pPr>
+      <w:bookmarkStart w:id="0" w:name="_GoBack"/>
+      <w:bookmarkEnd w:id="0"/>
       <w:r>
         <w:rPr>
           <w:rFonts w:ascii="Century Gothic" w:hAnsi="Century Gothic"/>
           <w:b/>
           <w:bCs/>
-          <w:sz w:val="20"/>
-          <w:szCs w:val="20"/>
-          <w:u w:val="single"/>
-          <w:lang w:val="es-419"/>
-        </w:rPr>
-        <w:t>Diseño de base de datos inicial</w:t>
-      </w:r>
-    </w:p>
-    <w:p>
-      <w:pPr>
-        <w:jc w:val="both"/>
-        <w:rPr>
-          <w:rFonts w:ascii="Century Gothic" w:hAnsi="Century Gothic"/>
-          <w:sz w:val="20"/>
-          <w:szCs w:val="20"/>
-          <w:lang w:val="es-GT"/>
-        </w:rPr>
-      </w:pPr>
+          <w:sz w:val="24"/>
+          <w:szCs w:val="24"/>
+          <w:lang w:val="es-419"/>
+        </w:rPr>
+        <w:lastRenderedPageBreak/>
+        <w:t>Di</w:t>
+      </w:r>
+      <w:r>
+        <w:rPr>
+          <w:rFonts w:ascii="Century Gothic" w:hAnsi="Century Gothic"/>
+          <w:b/>
+          <w:bCs/>
+          <w:sz w:val="24"/>
+          <w:szCs w:val="24"/>
+          <w:lang w:val="es-419"/>
+        </w:rPr>
+        <w:t>s</w:t>
+      </w:r>
+      <w:r>
+        <w:rPr>
+          <w:rFonts w:ascii="Century Gothic" w:hAnsi="Century Gothic"/>
+          <w:b/>
+          <w:bCs/>
+          <w:sz w:val="24"/>
+          <w:szCs w:val="24"/>
+          <w:lang w:val="es-419"/>
+        </w:rPr>
+        <w:t>eño de base de datos inicial</w:t>
+      </w:r>
     </w:p>
     <w:p>
       <w:pPr>
@@ -11572,7 +11381,7 @@
 </file>
 
 <file path=customXml/itemProps4.xml><?xml version="1.0" encoding="utf-8"?>
-<ds:datastoreItem xmlns:ds="http://schemas.openxmlformats.org/officeDocument/2006/customXml" ds:itemID="{E289492B-A220-41D7-80FD-D9C023765849}">
+<ds:datastoreItem xmlns:ds="http://schemas.openxmlformats.org/officeDocument/2006/customXml" ds:itemID="{624E623E-AAF0-4BF1-A31B-974B1C0A8BB3}">
   <ds:schemaRefs>
     <ds:schemaRef ds:uri="http://schemas.openxmlformats.org/officeDocument/2006/bibliography"/>
   </ds:schemaRefs>

</xml_diff>